<commit_message>
Added doc for foundation work promp
</commit_message>
<xml_diff>
--- a/Prompts/Foundation Work Prompts.docx
+++ b/Prompts/Foundation Work Prompts.docx
@@ -12,7 +12,7 @@
     </w:p>
     <w:sdt>
       <w:sdtPr>
-        <w:id w:val="-662546568"/>
+        <w:id w:val="1311058149"/>
         <w:docPartObj>
           <w:docPartGallery w:val="Table of Contents"/>
           <w:docPartUnique/>
@@ -64,7 +64,7 @@
           <w:r>
             <w:fldChar w:fldCharType="separate"/>
           </w:r>
-          <w:hyperlink w:anchor="_Toc207034180" w:history="1">
+          <w:hyperlink w:anchor="_Toc207034558" w:history="1">
             <w:r>
               <w:rPr>
                 <w:rStyle w:val="Hyperlink"/>
@@ -91,7 +91,7 @@
                 <w:noProof/>
                 <w:webHidden/>
               </w:rPr>
-              <w:instrText xml:space="preserve"> PAGEREF _Toc207034180 \h </w:instrText>
+              <w:instrText xml:space="preserve"> PAGEREF _Toc207034558 \h </w:instrText>
             </w:r>
             <w:r>
               <w:rPr>
@@ -136,7 +136,7 @@
               <w:lang w:eastAsia="en-IN"/>
             </w:rPr>
           </w:pPr>
-          <w:hyperlink w:anchor="_Toc207034181" w:history="1">
+          <w:hyperlink w:anchor="_Toc207034559" w:history="1">
             <w:r>
               <w:rPr>
                 <w:rStyle w:val="Hyperlink"/>
@@ -163,7 +163,7 @@
                 <w:noProof/>
                 <w:webHidden/>
               </w:rPr>
-              <w:instrText xml:space="preserve"> PAGEREF _Toc207034181 \h </w:instrText>
+              <w:instrText xml:space="preserve"> PAGEREF _Toc207034559 \h </w:instrText>
             </w:r>
             <w:r>
               <w:rPr>
@@ -208,7 +208,7 @@
               <w:lang w:eastAsia="en-IN"/>
             </w:rPr>
           </w:pPr>
-          <w:hyperlink w:anchor="_Toc207034182" w:history="1">
+          <w:hyperlink w:anchor="_Toc207034560" w:history="1">
             <w:r>
               <w:rPr>
                 <w:rStyle w:val="Hyperlink"/>
@@ -235,7 +235,7 @@
                 <w:noProof/>
                 <w:webHidden/>
               </w:rPr>
-              <w:instrText xml:space="preserve"> PAGEREF _Toc207034182 \h </w:instrText>
+              <w:instrText xml:space="preserve"> PAGEREF _Toc207034560 \h </w:instrText>
             </w:r>
             <w:r>
               <w:rPr>
@@ -280,7 +280,7 @@
               <w:lang w:eastAsia="en-IN"/>
             </w:rPr>
           </w:pPr>
-          <w:hyperlink w:anchor="_Toc207034183" w:history="1">
+          <w:hyperlink w:anchor="_Toc207034561" w:history="1">
             <w:r>
               <w:rPr>
                 <w:rStyle w:val="Hyperlink"/>
@@ -307,7 +307,7 @@
                 <w:noProof/>
                 <w:webHidden/>
               </w:rPr>
-              <w:instrText xml:space="preserve"> PAGEREF _Toc207034183 \h </w:instrText>
+              <w:instrText xml:space="preserve"> PAGEREF _Toc207034561 \h </w:instrText>
             </w:r>
             <w:r>
               <w:rPr>
@@ -352,7 +352,7 @@
               <w:lang w:eastAsia="en-IN"/>
             </w:rPr>
           </w:pPr>
-          <w:hyperlink w:anchor="_Toc207034184" w:history="1">
+          <w:hyperlink w:anchor="_Toc207034562" w:history="1">
             <w:r>
               <w:rPr>
                 <w:rStyle w:val="Hyperlink"/>
@@ -379,7 +379,7 @@
                 <w:noProof/>
                 <w:webHidden/>
               </w:rPr>
-              <w:instrText xml:space="preserve"> PAGEREF _Toc207034184 \h </w:instrText>
+              <w:instrText xml:space="preserve"> PAGEREF _Toc207034562 \h </w:instrText>
             </w:r>
             <w:r>
               <w:rPr>
@@ -424,7 +424,7 @@
               <w:lang w:eastAsia="en-IN"/>
             </w:rPr>
           </w:pPr>
-          <w:hyperlink w:anchor="_Toc207034185" w:history="1">
+          <w:hyperlink w:anchor="_Toc207034563" w:history="1">
             <w:r>
               <w:rPr>
                 <w:rStyle w:val="Hyperlink"/>
@@ -451,7 +451,7 @@
                 <w:noProof/>
                 <w:webHidden/>
               </w:rPr>
-              <w:instrText xml:space="preserve"> PAGEREF _Toc207034185 \h </w:instrText>
+              <w:instrText xml:space="preserve"> PAGEREF _Toc207034563 \h </w:instrText>
             </w:r>
             <w:r>
               <w:rPr>
@@ -496,7 +496,7 @@
               <w:lang w:eastAsia="en-IN"/>
             </w:rPr>
           </w:pPr>
-          <w:hyperlink w:anchor="_Toc207034186" w:history="1">
+          <w:hyperlink w:anchor="_Toc207034564" w:history="1">
             <w:r>
               <w:rPr>
                 <w:rStyle w:val="Hyperlink"/>
@@ -523,7 +523,7 @@
                 <w:noProof/>
                 <w:webHidden/>
               </w:rPr>
-              <w:instrText xml:space="preserve"> PAGEREF _Toc207034186 \h </w:instrText>
+              <w:instrText xml:space="preserve"> PAGEREF _Toc207034564 \h </w:instrText>
             </w:r>
             <w:r>
               <w:rPr>
@@ -544,6 +544,222 @@
                 <w:webHidden/>
               </w:rPr>
               <w:t>7</w:t>
+            </w:r>
+            <w:r>
+              <w:rPr>
+                <w:noProof/>
+                <w:webHidden/>
+              </w:rPr>
+              <w:fldChar w:fldCharType="end"/>
+            </w:r>
+          </w:hyperlink>
+        </w:p>
+        <w:p>
+          <w:pPr>
+            <w:pStyle w:val="TOC1"/>
+            <w:tabs>
+              <w:tab w:val="right" w:leader="dot" w:pos="9016"/>
+            </w:tabs>
+            <w:rPr>
+              <w:rFonts w:eastAsiaTheme="minorEastAsia"/>
+              <w:noProof/>
+              <w:sz w:val="24"/>
+              <w:szCs w:val="24"/>
+              <w:lang w:eastAsia="en-IN"/>
+            </w:rPr>
+          </w:pPr>
+          <w:hyperlink w:anchor="_Toc207034565" w:history="1">
+            <w:r>
+              <w:rPr>
+                <w:rStyle w:val="Hyperlink"/>
+                <w:noProof/>
+              </w:rPr>
+              <w:t>Prompt 8: SMTP Integration</w:t>
+            </w:r>
+            <w:r>
+              <w:rPr>
+                <w:noProof/>
+                <w:webHidden/>
+              </w:rPr>
+              <w:tab/>
+            </w:r>
+            <w:r>
+              <w:rPr>
+                <w:noProof/>
+                <w:webHidden/>
+              </w:rPr>
+              <w:fldChar w:fldCharType="begin"/>
+            </w:r>
+            <w:r>
+              <w:rPr>
+                <w:noProof/>
+                <w:webHidden/>
+              </w:rPr>
+              <w:instrText xml:space="preserve"> PAGEREF _Toc207034565 \h </w:instrText>
+            </w:r>
+            <w:r>
+              <w:rPr>
+                <w:noProof/>
+                <w:webHidden/>
+              </w:rPr>
+            </w:r>
+            <w:r>
+              <w:rPr>
+                <w:noProof/>
+                <w:webHidden/>
+              </w:rPr>
+              <w:fldChar w:fldCharType="separate"/>
+            </w:r>
+            <w:r>
+              <w:rPr>
+                <w:noProof/>
+                <w:webHidden/>
+              </w:rPr>
+              <w:t>9</w:t>
+            </w:r>
+            <w:r>
+              <w:rPr>
+                <w:noProof/>
+                <w:webHidden/>
+              </w:rPr>
+              <w:fldChar w:fldCharType="end"/>
+            </w:r>
+          </w:hyperlink>
+        </w:p>
+        <w:p>
+          <w:pPr>
+            <w:pStyle w:val="TOC1"/>
+            <w:tabs>
+              <w:tab w:val="right" w:leader="dot" w:pos="9016"/>
+            </w:tabs>
+            <w:rPr>
+              <w:rFonts w:eastAsiaTheme="minorEastAsia"/>
+              <w:noProof/>
+              <w:sz w:val="24"/>
+              <w:szCs w:val="24"/>
+              <w:lang w:eastAsia="en-IN"/>
+            </w:rPr>
+          </w:pPr>
+          <w:hyperlink w:anchor="_Toc207034566" w:history="1">
+            <w:r>
+              <w:rPr>
+                <w:rStyle w:val="Hyperlink"/>
+                <w:noProof/>
+              </w:rPr>
+              <w:t>Prompt 9: Angular hosting</w:t>
+            </w:r>
+            <w:r>
+              <w:rPr>
+                <w:noProof/>
+                <w:webHidden/>
+              </w:rPr>
+              <w:tab/>
+            </w:r>
+            <w:r>
+              <w:rPr>
+                <w:noProof/>
+                <w:webHidden/>
+              </w:rPr>
+              <w:fldChar w:fldCharType="begin"/>
+            </w:r>
+            <w:r>
+              <w:rPr>
+                <w:noProof/>
+                <w:webHidden/>
+              </w:rPr>
+              <w:instrText xml:space="preserve"> PAGEREF _Toc207034566 \h </w:instrText>
+            </w:r>
+            <w:r>
+              <w:rPr>
+                <w:noProof/>
+                <w:webHidden/>
+              </w:rPr>
+            </w:r>
+            <w:r>
+              <w:rPr>
+                <w:noProof/>
+                <w:webHidden/>
+              </w:rPr>
+              <w:fldChar w:fldCharType="separate"/>
+            </w:r>
+            <w:r>
+              <w:rPr>
+                <w:noProof/>
+                <w:webHidden/>
+              </w:rPr>
+              <w:t>9</w:t>
+            </w:r>
+            <w:r>
+              <w:rPr>
+                <w:noProof/>
+                <w:webHidden/>
+              </w:rPr>
+              <w:fldChar w:fldCharType="end"/>
+            </w:r>
+          </w:hyperlink>
+        </w:p>
+        <w:p>
+          <w:pPr>
+            <w:pStyle w:val="TOC1"/>
+            <w:tabs>
+              <w:tab w:val="right" w:leader="dot" w:pos="9016"/>
+            </w:tabs>
+            <w:rPr>
+              <w:rFonts w:eastAsiaTheme="minorEastAsia"/>
+              <w:noProof/>
+              <w:sz w:val="24"/>
+              <w:szCs w:val="24"/>
+              <w:lang w:eastAsia="en-IN"/>
+            </w:rPr>
+          </w:pPr>
+          <w:hyperlink w:anchor="_Toc207034567" w:history="1">
+            <w:r>
+              <w:rPr>
+                <w:rStyle w:val="Hyperlink"/>
+                <w:noProof/>
+              </w:rPr>
+              <w:t>Prompt 10: WebAPI Hosting</w:t>
+            </w:r>
+            <w:r>
+              <w:rPr>
+                <w:noProof/>
+                <w:webHidden/>
+              </w:rPr>
+              <w:tab/>
+            </w:r>
+            <w:r>
+              <w:rPr>
+                <w:noProof/>
+                <w:webHidden/>
+              </w:rPr>
+              <w:fldChar w:fldCharType="begin"/>
+            </w:r>
+            <w:r>
+              <w:rPr>
+                <w:noProof/>
+                <w:webHidden/>
+              </w:rPr>
+              <w:instrText xml:space="preserve"> PAGEREF _Toc207034567 \h </w:instrText>
+            </w:r>
+            <w:r>
+              <w:rPr>
+                <w:noProof/>
+                <w:webHidden/>
+              </w:rPr>
+            </w:r>
+            <w:r>
+              <w:rPr>
+                <w:noProof/>
+                <w:webHidden/>
+              </w:rPr>
+              <w:fldChar w:fldCharType="separate"/>
+            </w:r>
+            <w:r>
+              <w:rPr>
+                <w:noProof/>
+                <w:webHidden/>
+              </w:rPr>
+              <w:t>9</w:t>
             </w:r>
             <w:r>
               <w:rPr>
@@ -578,9 +794,13 @@
       <w:pPr>
         <w:pStyle w:val="Heading1"/>
       </w:pPr>
-      <w:bookmarkStart w:id="0" w:name="_Toc207034180"/>
-      <w:r>
-        <w:t>Prompt 1: Generate Angular Project (PMS</w:t>
+      <w:bookmarkStart w:id="0" w:name="_Toc207034558"/>
+      <w:r>
+        <w:t>Prompt 1: Generate Angular Project (</w:t>
+      </w:r>
+      <w:proofErr w:type="spellStart"/>
+      <w:r>
+        <w:t>PMS</w:t>
       </w:r>
       <w:r>
         <w:t>.</w:t>
@@ -591,6 +811,7 @@
       <w:r>
         <w:t>i</w:t>
       </w:r>
+      <w:proofErr w:type="spellEnd"/>
       <w:r>
         <w:t>) and Provide as ZIP</w:t>
       </w:r>
@@ -652,8 +873,13 @@
           <w:numId w:val="1"/>
         </w:numPr>
       </w:pPr>
-      <w:r>
-        <w:t>Rxjs library</w:t>
+      <w:proofErr w:type="spellStart"/>
+      <w:r>
+        <w:t>Rxjs</w:t>
+      </w:r>
+      <w:proofErr w:type="spellEnd"/>
+      <w:r>
+        <w:t xml:space="preserve"> library</w:t>
       </w:r>
     </w:p>
     <w:p>
@@ -697,7 +923,15 @@
         </w:numPr>
       </w:pPr>
       <w:r>
-        <w:t>A simple AuthService for login with default code</w:t>
+        <w:t xml:space="preserve">A simple </w:t>
+      </w:r>
+      <w:proofErr w:type="spellStart"/>
+      <w:r>
+        <w:t>AuthService</w:t>
+      </w:r>
+      <w:proofErr w:type="spellEnd"/>
+      <w:r>
+        <w:t xml:space="preserve"> for login with default code</w:t>
       </w:r>
     </w:p>
     <w:p>
@@ -708,7 +942,23 @@
         </w:numPr>
       </w:pPr>
       <w:r>
-        <w:t>Also make sure all component will have jest Unit testing file(spec file)</w:t>
+        <w:t xml:space="preserve">Also make sure all </w:t>
+      </w:r>
+      <w:proofErr w:type="gramStart"/>
+      <w:r>
+        <w:t>component</w:t>
+      </w:r>
+      <w:proofErr w:type="gramEnd"/>
+      <w:r>
+        <w:t xml:space="preserve"> will have jest Unit testing </w:t>
+      </w:r>
+      <w:proofErr w:type="gramStart"/>
+      <w:r>
+        <w:t>file(</w:t>
+      </w:r>
+      <w:proofErr w:type="gramEnd"/>
+      <w:r>
+        <w:t>spec file)</w:t>
       </w:r>
     </w:p>
     <w:p>
@@ -719,7 +969,15 @@
         </w:numPr>
       </w:pPr>
       <w:r>
-        <w:t>Make sure all module and component has their own default code</w:t>
+        <w:t xml:space="preserve">Make sure all module and component </w:t>
+      </w:r>
+      <w:proofErr w:type="gramStart"/>
+      <w:r>
+        <w:t>has</w:t>
+      </w:r>
+      <w:proofErr w:type="gramEnd"/>
+      <w:r>
+        <w:t xml:space="preserve"> their own default code</w:t>
       </w:r>
     </w:p>
     <w:p>
@@ -730,7 +988,17 @@
         </w:numPr>
       </w:pPr>
       <w:r>
-        <w:t>A ready-to-run ng serve setup with package.json configured</w:t>
+        <w:t xml:space="preserve">A ready-to-run ng serve setup with </w:t>
+      </w:r>
+      <w:proofErr w:type="spellStart"/>
+      <w:proofErr w:type="gramStart"/>
+      <w:r>
+        <w:t>package.json</w:t>
+      </w:r>
+      <w:proofErr w:type="spellEnd"/>
+      <w:proofErr w:type="gramEnd"/>
+      <w:r>
+        <w:t xml:space="preserve"> configured</w:t>
       </w:r>
     </w:p>
     <w:p>
@@ -740,8 +1008,18 @@
           <w:numId w:val="1"/>
         </w:numPr>
       </w:pPr>
-      <w:r>
-        <w:t>.gitignore, README.md, and default favicon/logo replaced with 'PMS_UI' placeholder</w:t>
+      <w:proofErr w:type="gramStart"/>
+      <w:r>
+        <w:t>.</w:t>
+      </w:r>
+      <w:proofErr w:type="spellStart"/>
+      <w:r>
+        <w:t>gitignore</w:t>
+      </w:r>
+      <w:proofErr w:type="spellEnd"/>
+      <w:proofErr w:type="gramEnd"/>
+      <w:r>
+        <w:t>, README.md, and default favicon/logo replaced with 'PMS_UI' placeholder</w:t>
       </w:r>
     </w:p>
     <w:p>
@@ -752,7 +1030,16 @@
         </w:numPr>
       </w:pPr>
       <w:r>
-        <w:t>Project initialized as a Git repo, with instructions to push to GitHub</w:t>
+        <w:lastRenderedPageBreak/>
+        <w:t xml:space="preserve">Project initialized as a </w:t>
+      </w:r>
+      <w:proofErr w:type="spellStart"/>
+      <w:r>
+        <w:t>Git</w:t>
+      </w:r>
+      <w:proofErr w:type="spellEnd"/>
+      <w:r>
+        <w:t xml:space="preserve"> repo, with instructions to push to GitHub</w:t>
       </w:r>
     </w:p>
     <w:p>
@@ -774,8 +1061,15 @@
         </w:numPr>
       </w:pPr>
       <w:r>
-        <w:lastRenderedPageBreak/>
-        <w:t>Also help me with the command to setup above environment such as angular and npm version</w:t>
+        <w:t xml:space="preserve">Also help me with the command to setup above environment such as angular and </w:t>
+      </w:r>
+      <w:proofErr w:type="spellStart"/>
+      <w:r>
+        <w:t>npm</w:t>
+      </w:r>
+      <w:proofErr w:type="spellEnd"/>
+      <w:r>
+        <w:t xml:space="preserve"> version</w:t>
       </w:r>
     </w:p>
     <w:p>
@@ -856,8 +1150,13 @@
     </w:p>
     <w:p>
       <w:r>
-        <w:t>- Always use standalone components over NgModules</w:t>
-      </w:r>
+        <w:t xml:space="preserve">- Always use standalone components over </w:t>
+      </w:r>
+      <w:proofErr w:type="spellStart"/>
+      <w:r>
+        <w:t>NgModules</w:t>
+      </w:r>
+      <w:proofErr w:type="spellEnd"/>
     </w:p>
     <w:p>
       <w:r>
@@ -881,12 +1180,28 @@
     </w:p>
     <w:p>
       <w:r>
-        <w:t>- Use `NgOptimizedImage` for all static images.</w:t>
-      </w:r>
-    </w:p>
-    <w:p>
-      <w:r>
-        <w:t>- `NgOptimizedImage` does not work for inline base64 images.</w:t>
+        <w:t>- Use `</w:t>
+      </w:r>
+      <w:proofErr w:type="spellStart"/>
+      <w:r>
+        <w:t>NgOptimizedImage</w:t>
+      </w:r>
+      <w:proofErr w:type="spellEnd"/>
+      <w:r>
+        <w:t>` for all static images.</w:t>
+      </w:r>
+    </w:p>
+    <w:p>
+      <w:r>
+        <w:t>- `</w:t>
+      </w:r>
+      <w:proofErr w:type="spellStart"/>
+      <w:r>
+        <w:t>NgOptimizedImage</w:t>
+      </w:r>
+      <w:proofErr w:type="spellEnd"/>
+      <w:r>
+        <w:t>` does not work for inline base64 images.</w:t>
       </w:r>
     </w:p>
     <w:p>
@@ -901,22 +1216,62 @@
     </w:p>
     <w:p>
       <w:r>
-        <w:t>- Use `input()` and `output()` functions instead of decorators</w:t>
-      </w:r>
-    </w:p>
-    <w:p>
-      <w:r>
-        <w:t>- Use `computed()` for derived state</w:t>
-      </w:r>
-    </w:p>
-    <w:p>
-      <w:r>
-        <w:t>- Set `changeDetection: ChangeDetectionStrategy.OnPush` in `@Component` decorator</w:t>
+        <w:t>- Use `</w:t>
+      </w:r>
+      <w:proofErr w:type="gramStart"/>
+      <w:r>
+        <w:t>input(</w:t>
+      </w:r>
+      <w:proofErr w:type="gramEnd"/>
+      <w:r>
+        <w:t>)` and `</w:t>
+      </w:r>
+      <w:proofErr w:type="gramStart"/>
+      <w:r>
+        <w:t>output(</w:t>
+      </w:r>
+      <w:proofErr w:type="gramEnd"/>
+      <w:r>
+        <w:t>)` functions instead of decorators</w:t>
       </w:r>
     </w:p>
     <w:p>
       <w:r>
         <w:lastRenderedPageBreak/>
+        <w:t>- Use `</w:t>
+      </w:r>
+      <w:proofErr w:type="gramStart"/>
+      <w:r>
+        <w:t>computed(</w:t>
+      </w:r>
+      <w:proofErr w:type="gramEnd"/>
+      <w:r>
+        <w:t>)` for derived state</w:t>
+      </w:r>
+    </w:p>
+    <w:p>
+      <w:r>
+        <w:t>- Set `</w:t>
+      </w:r>
+      <w:proofErr w:type="spellStart"/>
+      <w:r>
+        <w:t>changeDetection</w:t>
+      </w:r>
+      <w:proofErr w:type="spellEnd"/>
+      <w:r>
+        <w:t xml:space="preserve">: </w:t>
+      </w:r>
+      <w:proofErr w:type="spellStart"/>
+      <w:r>
+        <w:t>ChangeDetectionStrategy.OnPush</w:t>
+      </w:r>
+      <w:proofErr w:type="spellEnd"/>
+      <w:r>
+        <w:t>` in `@Component` decorator</w:t>
+      </w:r>
+    </w:p>
+    <w:p>
+      <w:r>
         <w:t>- Prefer inline templates for small components</w:t>
       </w:r>
     </w:p>
@@ -927,12 +1282,36 @@
     </w:p>
     <w:p>
       <w:r>
-        <w:t>- Do NOT use `ngClass`, use `class` bindings instead</w:t>
-      </w:r>
-    </w:p>
-    <w:p>
-      <w:r>
-        <w:t>- DO NOT use `ngStyle`, use `style` bindings instead</w:t>
+        <w:t>- Do NOT use `</w:t>
+      </w:r>
+      <w:proofErr w:type="spellStart"/>
+      <w:r>
+        <w:t>ngClass</w:t>
+      </w:r>
+      <w:proofErr w:type="spellEnd"/>
+      <w:r>
+        <w:t>`, use `</w:t>
+      </w:r>
+      <w:proofErr w:type="spellStart"/>
+      <w:r>
+        <w:t>class`</w:t>
+      </w:r>
+      <w:proofErr w:type="spellEnd"/>
+      <w:r>
+        <w:t xml:space="preserve"> bindings instead</w:t>
+      </w:r>
+    </w:p>
+    <w:p>
+      <w:r>
+        <w:t>- DO NOT use `</w:t>
+      </w:r>
+      <w:proofErr w:type="spellStart"/>
+      <w:r>
+        <w:t>ngStyle</w:t>
+      </w:r>
+      <w:proofErr w:type="spellEnd"/>
+      <w:r>
+        <w:t>`, use `style` bindings instead</w:t>
       </w:r>
     </w:p>
     <w:p>
@@ -947,7 +1326,15 @@
     </w:p>
     <w:p>
       <w:r>
-        <w:t>- Use `computed()` for derived state</w:t>
+        <w:t>- Use `</w:t>
+      </w:r>
+      <w:proofErr w:type="gramStart"/>
+      <w:r>
+        <w:t>computed(</w:t>
+      </w:r>
+      <w:proofErr w:type="gramEnd"/>
+      <w:r>
+        <w:t>)` for derived state</w:t>
       </w:r>
     </w:p>
     <w:p>
@@ -972,7 +1359,31 @@
     </w:p>
     <w:p>
       <w:r>
-        <w:t>- Use native control flow (`@if`, `@for`, `@switch`) instead of `*ngIf`, `*ngFor`, `*ngSwitch`</w:t>
+        <w:t>- Use native control flow (`@if`, `@for`, `@switch`) instead of `*</w:t>
+      </w:r>
+      <w:proofErr w:type="spellStart"/>
+      <w:r>
+        <w:t>ngIf</w:t>
+      </w:r>
+      <w:proofErr w:type="spellEnd"/>
+      <w:r>
+        <w:t>`, `*</w:t>
+      </w:r>
+      <w:proofErr w:type="spellStart"/>
+      <w:r>
+        <w:t>ngFor</w:t>
+      </w:r>
+      <w:proofErr w:type="spellEnd"/>
+      <w:r>
+        <w:t>`, `*</w:t>
+      </w:r>
+      <w:proofErr w:type="spellStart"/>
+      <w:r>
+        <w:t>ngSwitch</w:t>
+      </w:r>
+      <w:proofErr w:type="spellEnd"/>
+      <w:r>
+        <w:t>`</w:t>
       </w:r>
     </w:p>
     <w:p>
@@ -992,12 +1403,28 @@
     </w:p>
     <w:p>
       <w:r>
-        <w:t>- Use the `providedIn: 'root'` option for singleton services</w:t>
-      </w:r>
-    </w:p>
-    <w:p>
-      <w:r>
-        <w:t>- Use the `inject()` function instead of constructor injection</w:t>
+        <w:t>- Use the `</w:t>
+      </w:r>
+      <w:proofErr w:type="spellStart"/>
+      <w:r>
+        <w:t>providedIn</w:t>
+      </w:r>
+      <w:proofErr w:type="spellEnd"/>
+      <w:r>
+        <w:t>: 'root'` option for singleton services</w:t>
+      </w:r>
+    </w:p>
+    <w:p>
+      <w:r>
+        <w:t>- Use the `</w:t>
+      </w:r>
+      <w:proofErr w:type="gramStart"/>
+      <w:r>
+        <w:t>inject(</w:t>
+      </w:r>
+      <w:proofErr w:type="gramEnd"/>
+      <w:r>
+        <w:t>)` function instead of constructor injection</w:t>
       </w:r>
     </w:p>
     <w:p>
@@ -1012,7 +1439,28 @@
     </w:p>
     <w:p>
       <w:r>
-        <w:t>- You cannot use `as` expressions in `@else if (...)`. E.g. invalid code: `@else if (bla(); as x)`.</w:t>
+        <w:t>- You cannot use `as` expressions in `@else if (...)`. E.g. invalid code: `@else if (</w:t>
+      </w:r>
+      <w:proofErr w:type="spellStart"/>
+      <w:proofErr w:type="gramStart"/>
+      <w:r>
+        <w:t>bla</w:t>
+      </w:r>
+      <w:proofErr w:type="spellEnd"/>
+      <w:r>
+        <w:t>(</w:t>
+      </w:r>
+      <w:proofErr w:type="gramEnd"/>
+      <w:r>
+        <w:t xml:space="preserve">); as </w:t>
+      </w:r>
+      <w:proofErr w:type="gramStart"/>
+      <w:r>
+        <w:t>x)`</w:t>
+      </w:r>
+      <w:proofErr w:type="gramEnd"/>
+      <w:r>
+        <w:t>.</w:t>
       </w:r>
     </w:p>
     <w:p>
@@ -1027,8 +1475,13 @@
     </w:p>
     <w:p>
       <w:r>
-        <w:t>- Add spec file against each component/services</w:t>
-      </w:r>
+        <w:t>- Add spec file against each component/</w:t>
+      </w:r>
+      <w:proofErr w:type="gramStart"/>
+      <w:r>
+        <w:t>services</w:t>
+      </w:r>
+      <w:proofErr w:type="gramEnd"/>
     </w:p>
     <w:p/>
     <w:p/>
@@ -1036,15 +1489,24 @@
       <w:pPr>
         <w:pStyle w:val="Heading1"/>
       </w:pPr>
-      <w:bookmarkStart w:id="1" w:name="_Toc207034181"/>
-      <w:r>
-        <w:t>Prompt 2: Generate .NET Core API Project (PMS</w:t>
+      <w:bookmarkStart w:id="1" w:name="_Toc207034559"/>
+      <w:r>
+        <w:lastRenderedPageBreak/>
+        <w:t>Prompt 2: Generate .NET Core API Project (</w:t>
+      </w:r>
+      <w:proofErr w:type="spellStart"/>
+      <w:r>
+        <w:t>PMS</w:t>
       </w:r>
       <w:r>
         <w:t>.Web</w:t>
       </w:r>
       <w:r>
-        <w:t>API) and Provide as ZIP</w:t>
+        <w:t>API</w:t>
+      </w:r>
+      <w:proofErr w:type="spellEnd"/>
+      <w:r>
+        <w:t>) and Provide as ZIP</w:t>
       </w:r>
       <w:bookmarkEnd w:id="1"/>
     </w:p>
@@ -1072,8 +1534,15 @@
         </w:numPr>
       </w:pPr>
       <w:r>
-        <w:lastRenderedPageBreak/>
-        <w:t>A PatientsController with GET, POST, and sample data</w:t>
+        <w:t xml:space="preserve">A </w:t>
+      </w:r>
+      <w:proofErr w:type="spellStart"/>
+      <w:r>
+        <w:t>PatientsController</w:t>
+      </w:r>
+      <w:proofErr w:type="spellEnd"/>
+      <w:r>
+        <w:t xml:space="preserve"> with GET, POST, and sample data</w:t>
       </w:r>
     </w:p>
     <w:p>
@@ -1084,8 +1553,13 @@
         </w:numPr>
       </w:pPr>
       <w:r>
-        <w:t>Models and Services folder with a simple in-memory PatientService</w:t>
-      </w:r>
+        <w:t xml:space="preserve">Models and Services folder with a simple in-memory </w:t>
+      </w:r>
+      <w:proofErr w:type="spellStart"/>
+      <w:r>
+        <w:t>PatientService</w:t>
+      </w:r>
+      <w:proofErr w:type="spellEnd"/>
     </w:p>
     <w:p>
       <w:pPr>
@@ -1106,7 +1580,20 @@
         </w:numPr>
       </w:pPr>
       <w:r>
-        <w:t>CORS enabled for localhost:4200 (for Angular frontend).gitignore for .NET</w:t>
+        <w:t>CORS enabled for localhost:4200 (for Angular frontend</w:t>
+      </w:r>
+      <w:proofErr w:type="gramStart"/>
+      <w:r>
+        <w:t>).</w:t>
+      </w:r>
+      <w:proofErr w:type="spellStart"/>
+      <w:r>
+        <w:t>gitignore</w:t>
+      </w:r>
+      <w:proofErr w:type="spellEnd"/>
+      <w:proofErr w:type="gramEnd"/>
+      <w:r>
+        <w:t xml:space="preserve"> for .NET</w:t>
       </w:r>
     </w:p>
     <w:p>
@@ -1128,7 +1615,15 @@
         </w:numPr>
       </w:pPr>
       <w:r>
-        <w:t>Include xunit testing project as well</w:t>
+        <w:t xml:space="preserve">Include </w:t>
+      </w:r>
+      <w:proofErr w:type="spellStart"/>
+      <w:r>
+        <w:t>xunit</w:t>
+      </w:r>
+      <w:proofErr w:type="spellEnd"/>
+      <w:r>
+        <w:t xml:space="preserve"> testing project as well</w:t>
       </w:r>
     </w:p>
     <w:p>
@@ -1139,7 +1634,15 @@
         </w:numPr>
       </w:pPr>
       <w:r>
-        <w:t>Initialized as a Git repo with instructions to push to GitHub</w:t>
+        <w:t xml:space="preserve">Initialized as a </w:t>
+      </w:r>
+      <w:proofErr w:type="spellStart"/>
+      <w:r>
+        <w:t>Git</w:t>
+      </w:r>
+      <w:proofErr w:type="spellEnd"/>
+      <w:r>
+        <w:t xml:space="preserve"> repo with instructions to push to GitHub</w:t>
       </w:r>
     </w:p>
     <w:p>
@@ -1157,6 +1660,7 @@
       <w:r>
         <w:t xml:space="preserve">Please give me the full </w:t>
       </w:r>
+      <w:proofErr w:type="spellStart"/>
       <w:r>
         <w:rPr>
           <w:b/>
@@ -1169,14 +1673,7 @@
           <w:b/>
           <w:bCs/>
         </w:rPr>
-        <w:t>.</w:t>
-      </w:r>
-      <w:r>
-        <w:rPr>
-          <w:b/>
-          <w:bCs/>
-        </w:rPr>
-        <w:t>Web</w:t>
+        <w:t>.Web</w:t>
       </w:r>
       <w:r>
         <w:rPr>
@@ -1185,6 +1682,7 @@
         </w:rPr>
         <w:t>API</w:t>
       </w:r>
+      <w:proofErr w:type="spellEnd"/>
       <w:r>
         <w:t xml:space="preserve"> project packaged as a ZIP file that I can download and use immediately</w:t>
       </w:r>
@@ -1198,7 +1696,7 @@
       <w:pPr>
         <w:pStyle w:val="Heading1"/>
       </w:pPr>
-      <w:bookmarkStart w:id="2" w:name="_Toc207034182"/>
+      <w:bookmarkStart w:id="2" w:name="_Toc207034560"/>
       <w:r>
         <w:t>Prompt 3: Set up GitHub Repository with PR Workflow for Angular</w:t>
       </w:r>
@@ -1227,8 +1725,18 @@
           <w:numId w:val="3"/>
         </w:numPr>
       </w:pPr>
-      <w:r>
-        <w:t>Creating .gitignore, README.md, and basic repo structure</w:t>
+      <w:proofErr w:type="gramStart"/>
+      <w:r>
+        <w:t>Creating .</w:t>
+      </w:r>
+      <w:proofErr w:type="spellStart"/>
+      <w:r>
+        <w:t>gitignore</w:t>
+      </w:r>
+      <w:proofErr w:type="spellEnd"/>
+      <w:proofErr w:type="gramEnd"/>
+      <w:r>
+        <w:t>, README.md, and basic repo structure</w:t>
       </w:r>
     </w:p>
     <w:p>
@@ -1294,6 +1802,7 @@
         </w:numPr>
       </w:pPr>
       <w:r>
+        <w:lastRenderedPageBreak/>
         <w:t>Enabling squash merges with PR titles as commit messages</w:t>
       </w:r>
     </w:p>
@@ -1316,7 +1825,7 @@
       <w:pPr>
         <w:pStyle w:val="Heading1"/>
       </w:pPr>
-      <w:bookmarkStart w:id="3" w:name="_Toc207034183"/>
+      <w:bookmarkStart w:id="3" w:name="_Toc207034561"/>
       <w:r>
         <w:t>Prompt 4: GitHub Actions CI for Angular</w:t>
       </w:r>
@@ -1335,7 +1844,23 @@
         </w:numPr>
       </w:pPr>
       <w:r>
-        <w:t>Write a .github/workflows/ci.yml file</w:t>
+        <w:t>Write a .</w:t>
+      </w:r>
+      <w:proofErr w:type="spellStart"/>
+      <w:r>
+        <w:t>github</w:t>
+      </w:r>
+      <w:proofErr w:type="spellEnd"/>
+      <w:r>
+        <w:t>/workflows/</w:t>
+      </w:r>
+      <w:proofErr w:type="spellStart"/>
+      <w:r>
+        <w:t>ci.yml</w:t>
+      </w:r>
+      <w:proofErr w:type="spellEnd"/>
+      <w:r>
+        <w:t xml:space="preserve"> file</w:t>
       </w:r>
     </w:p>
     <w:p>
@@ -1379,7 +1904,15 @@
         </w:numPr>
       </w:pPr>
       <w:r>
-        <w:t>Run npm ci</w:t>
+        <w:t xml:space="preserve">Run </w:t>
+      </w:r>
+      <w:proofErr w:type="spellStart"/>
+      <w:r>
+        <w:t>npm</w:t>
+      </w:r>
+      <w:proofErr w:type="spellEnd"/>
+      <w:r>
+        <w:t xml:space="preserve"> ci</w:t>
       </w:r>
     </w:p>
     <w:p>
@@ -1401,7 +1934,15 @@
         </w:numPr>
       </w:pPr>
       <w:r>
-        <w:t>Run unit tests (with ChromeHeadless)</w:t>
+        <w:t xml:space="preserve">Run unit tests (with </w:t>
+      </w:r>
+      <w:proofErr w:type="spellStart"/>
+      <w:r>
+        <w:t>ChromeHeadless</w:t>
+      </w:r>
+      <w:proofErr w:type="spellEnd"/>
+      <w:r>
+        <w:t>)</w:t>
       </w:r>
     </w:p>
     <w:p>
@@ -1454,7 +1995,7 @@
       <w:pPr>
         <w:pStyle w:val="Heading1"/>
       </w:pPr>
-      <w:bookmarkStart w:id="4" w:name="_Toc207034184"/>
+      <w:bookmarkStart w:id="4" w:name="_Toc207034562"/>
       <w:r>
         <w:t xml:space="preserve">Prompt </w:t>
       </w:r>
@@ -1489,8 +2030,18 @@
           <w:numId w:val="5"/>
         </w:numPr>
       </w:pPr>
-      <w:r>
-        <w:t>Creating .gitignore, README.md, and basic repo structure</w:t>
+      <w:proofErr w:type="gramStart"/>
+      <w:r>
+        <w:t>Creating .</w:t>
+      </w:r>
+      <w:proofErr w:type="spellStart"/>
+      <w:r>
+        <w:t>gitignore</w:t>
+      </w:r>
+      <w:proofErr w:type="spellEnd"/>
+      <w:proofErr w:type="gramEnd"/>
+      <w:r>
+        <w:t>, README.md, and basic repo structure</w:t>
       </w:r>
     </w:p>
     <w:p>
@@ -1512,6 +2063,7 @@
         </w:numPr>
       </w:pPr>
       <w:r>
+        <w:lastRenderedPageBreak/>
         <w:t>Creating pull requests for code changes and enabling code reviews</w:t>
       </w:r>
     </w:p>
@@ -1561,7 +2113,6 @@
     </w:p>
     <w:p>
       <w:r>
-        <w:lastRenderedPageBreak/>
         <w:t>Help me with exact steps and file examples where needed</w:t>
       </w:r>
     </w:p>
@@ -1571,7 +2122,7 @@
       <w:pPr>
         <w:pStyle w:val="Heading1"/>
       </w:pPr>
-      <w:bookmarkStart w:id="5" w:name="_Toc207034185"/>
+      <w:bookmarkStart w:id="5" w:name="_Toc207034563"/>
       <w:r>
         <w:t>Prompt 6: Authentication &amp; Authorization</w:t>
       </w:r>
@@ -1610,7 +2161,15 @@
         </w:rPr>
       </w:pPr>
       <w:r>
-        <w:t>* **Database**: Supabase (PostgreSQL)</w:t>
+        <w:t xml:space="preserve">* **Database**: </w:t>
+      </w:r>
+      <w:proofErr w:type="spellStart"/>
+      <w:r>
+        <w:t>Supabase</w:t>
+      </w:r>
+      <w:proofErr w:type="spellEnd"/>
+      <w:r>
+        <w:t xml:space="preserve"> (PostgreSQL)</w:t>
       </w:r>
       <w:r>
         <w:rPr>
@@ -1658,12 +2217,36 @@
     </w:p>
     <w:p>
       <w:r>
-        <w:t xml:space="preserve">   * Use HttpInterceptor to send the JWT in headers.</w:t>
-      </w:r>
-    </w:p>
-    <w:p>
-      <w:r>
-        <w:t xml:space="preserve">   * Do **not store the JWT in localStorage or sessionStorage or cookies**. Use in-memory storage only.</w:t>
+        <w:t xml:space="preserve">   * Use </w:t>
+      </w:r>
+      <w:proofErr w:type="spellStart"/>
+      <w:r>
+        <w:t>HttpInterceptor</w:t>
+      </w:r>
+      <w:proofErr w:type="spellEnd"/>
+      <w:r>
+        <w:t xml:space="preserve"> to send the JWT in headers.</w:t>
+      </w:r>
+    </w:p>
+    <w:p>
+      <w:r>
+        <w:t xml:space="preserve">   * Do **not store the JWT in </w:t>
+      </w:r>
+      <w:proofErr w:type="spellStart"/>
+      <w:r>
+        <w:t>localStorage</w:t>
+      </w:r>
+      <w:proofErr w:type="spellEnd"/>
+      <w:r>
+        <w:t xml:space="preserve"> or </w:t>
+      </w:r>
+      <w:proofErr w:type="spellStart"/>
+      <w:r>
+        <w:t>sessionStorage</w:t>
+      </w:r>
+      <w:proofErr w:type="spellEnd"/>
+      <w:r>
+        <w:t xml:space="preserve"> or cookies**. Use in-memory storage only.</w:t>
       </w:r>
     </w:p>
     <w:p>
@@ -1689,7 +2272,15 @@
         </w:rPr>
       </w:pPr>
       <w:r>
-        <w:t>2. **Backend (.NET Core)**:</w:t>
+        <w:t xml:space="preserve">2. **Backend (.NET </w:t>
+      </w:r>
+      <w:proofErr w:type="gramStart"/>
+      <w:r>
+        <w:t>Core)*</w:t>
+      </w:r>
+      <w:proofErr w:type="gramEnd"/>
+      <w:r>
+        <w:t>*:</w:t>
       </w:r>
       <w:r>
         <w:rPr>
@@ -1743,7 +2334,15 @@
         </w:rPr>
       </w:pPr>
       <w:r>
-        <w:t>3. **Supabase**:</w:t>
+        <w:t>3. **</w:t>
+      </w:r>
+      <w:proofErr w:type="spellStart"/>
+      <w:r>
+        <w:t>Supabase</w:t>
+      </w:r>
+      <w:proofErr w:type="spellEnd"/>
+      <w:r>
+        <w:t>**:</w:t>
       </w:r>
       <w:r>
         <w:rPr>
@@ -1754,7 +2353,15 @@
     </w:p>
     <w:p>
       <w:r>
-        <w:t xml:space="preserve">   * Use it only as a **PostgreSQL DB**, not using Supabase's built-in auth.</w:t>
+        <w:t xml:space="preserve">   * Use it only as a **PostgreSQL DB**, not using </w:t>
+      </w:r>
+      <w:proofErr w:type="spellStart"/>
+      <w:r>
+        <w:t>Supabase's</w:t>
+      </w:r>
+      <w:proofErr w:type="spellEnd"/>
+      <w:r>
+        <w:t xml:space="preserve"> built-in auth.</w:t>
       </w:r>
     </w:p>
     <w:p>
@@ -1780,6 +2387,7 @@
         </w:rPr>
       </w:pPr>
       <w:r>
+        <w:lastRenderedPageBreak/>
         <w:t>I need a **step-by-step guide**, including:</w:t>
       </w:r>
       <w:r>
@@ -1796,8 +2404,13 @@
     </w:p>
     <w:p>
       <w:r>
-        <w:t>* How to connect .NET Core to Supabase</w:t>
-      </w:r>
+        <w:t xml:space="preserve">* How to connect .NET Core to </w:t>
+      </w:r>
+      <w:proofErr w:type="spellStart"/>
+      <w:r>
+        <w:t>Supabase</w:t>
+      </w:r>
+      <w:proofErr w:type="spellEnd"/>
     </w:p>
     <w:p>
       <w:r>
@@ -1811,7 +2424,6 @@
     </w:p>
     <w:p>
       <w:r>
-        <w:lastRenderedPageBreak/>
         <w:t>* JWT generation and validation on the server</w:t>
       </w:r>
     </w:p>
@@ -1840,7 +2452,7 @@
       <w:pPr>
         <w:pStyle w:val="Heading1"/>
       </w:pPr>
-      <w:bookmarkStart w:id="6" w:name="_Toc207034186"/>
+      <w:bookmarkStart w:id="6" w:name="_Toc207034564"/>
       <w:r>
         <w:t xml:space="preserve">Prompt </w:t>
       </w:r>
@@ -1921,7 +2533,15 @@
         <w:t>Database</w:t>
       </w:r>
       <w:r>
-        <w:t>: Supabase (free subscription, PostgreSQL based)</w:t>
+        <w:t xml:space="preserve">: </w:t>
+      </w:r>
+      <w:proofErr w:type="spellStart"/>
+      <w:r>
+        <w:t>Supabase</w:t>
+      </w:r>
+      <w:proofErr w:type="spellEnd"/>
+      <w:r>
+        <w:t xml:space="preserve"> (free subscription, PostgreSQL based)</w:t>
       </w:r>
     </w:p>
     <w:p>
@@ -2043,6 +2663,7 @@
       <w:r>
         <w:t xml:space="preserve">While registering a </w:t>
       </w:r>
+      <w:proofErr w:type="gramStart"/>
       <w:r>
         <w:rPr>
           <w:b/>
@@ -2050,6 +2671,7 @@
         </w:rPr>
         <w:t>Doctor</w:t>
       </w:r>
+      <w:proofErr w:type="gramEnd"/>
       <w:r>
         <w:t>:</w:t>
       </w:r>
@@ -2073,7 +2695,15 @@
         </w:numPr>
       </w:pPr>
       <w:r>
-        <w:t>Store basic doctor info in UserDetail.</w:t>
+        <w:t xml:space="preserve">Store basic doctor info in </w:t>
+      </w:r>
+      <w:proofErr w:type="spellStart"/>
+      <w:r>
+        <w:t>UserDetail</w:t>
+      </w:r>
+      <w:proofErr w:type="spellEnd"/>
+      <w:r>
+        <w:t>.</w:t>
       </w:r>
     </w:p>
     <w:p>
@@ -2086,13 +2716,31 @@
       <w:r>
         <w:t xml:space="preserve">Associate with </w:t>
       </w:r>
+      <w:proofErr w:type="spellStart"/>
       <w:r>
         <w:rPr>
           <w:b/>
           <w:bCs/>
         </w:rPr>
-        <w:t>ClinicId &amp; SiteId</w:t>
-      </w:r>
+        <w:t>ClinicId</w:t>
+      </w:r>
+      <w:proofErr w:type="spellEnd"/>
+      <w:r>
+        <w:rPr>
+          <w:b/>
+          <w:bCs/>
+        </w:rPr>
+        <w:t xml:space="preserve"> &amp; </w:t>
+      </w:r>
+      <w:proofErr w:type="spellStart"/>
+      <w:r>
+        <w:rPr>
+          <w:b/>
+          <w:bCs/>
+        </w:rPr>
+        <w:t>SiteId</w:t>
+      </w:r>
+      <w:proofErr w:type="spellEnd"/>
       <w:r>
         <w:t xml:space="preserve"> (doctor can belong to multiple clinics/sites).</w:t>
       </w:r>
@@ -2115,7 +2763,39 @@
         <w:t>Feature-level access</w:t>
       </w:r>
       <w:r>
-        <w:t xml:space="preserve"> (CanAdd, CanEdit, CanDelete, CanView) for:</w:t>
+        <w:t xml:space="preserve"> (</w:t>
+      </w:r>
+      <w:proofErr w:type="spellStart"/>
+      <w:r>
+        <w:t>CanAdd</w:t>
+      </w:r>
+      <w:proofErr w:type="spellEnd"/>
+      <w:r>
+        <w:t xml:space="preserve">, </w:t>
+      </w:r>
+      <w:proofErr w:type="spellStart"/>
+      <w:r>
+        <w:t>CanEdit</w:t>
+      </w:r>
+      <w:proofErr w:type="spellEnd"/>
+      <w:r>
+        <w:t xml:space="preserve">, </w:t>
+      </w:r>
+      <w:proofErr w:type="spellStart"/>
+      <w:r>
+        <w:t>CanDelete</w:t>
+      </w:r>
+      <w:proofErr w:type="spellEnd"/>
+      <w:r>
+        <w:t xml:space="preserve">, </w:t>
+      </w:r>
+      <w:proofErr w:type="spellStart"/>
+      <w:r>
+        <w:t>CanView</w:t>
+      </w:r>
+      <w:proofErr w:type="spellEnd"/>
+      <w:r>
+        <w:t>) for:</w:t>
       </w:r>
     </w:p>
     <w:p>
@@ -2170,6 +2850,7 @@
         </w:numPr>
       </w:pPr>
       <w:r>
+        <w:lastRenderedPageBreak/>
         <w:t>Feature 5</w:t>
       </w:r>
     </w:p>
@@ -2249,7 +2930,6 @@
         </w:numPr>
       </w:pPr>
       <w:r>
-        <w:lastRenderedPageBreak/>
         <w:t xml:space="preserve">An </w:t>
       </w:r>
       <w:r>
@@ -2345,6 +3025,7 @@
           <w:numId w:val="10"/>
         </w:numPr>
       </w:pPr>
+      <w:proofErr w:type="spellStart"/>
       <w:r>
         <w:rPr>
           <w:b/>
@@ -2352,6 +3033,7 @@
         </w:rPr>
         <w:t>UserDetail</w:t>
       </w:r>
+      <w:proofErr w:type="spellEnd"/>
       <w:r>
         <w:t xml:space="preserve"> – Stores profile info (name, email, phone, etc.).</w:t>
       </w:r>
@@ -2363,6 +3045,7 @@
           <w:numId w:val="10"/>
         </w:numPr>
       </w:pPr>
+      <w:proofErr w:type="spellStart"/>
       <w:r>
         <w:rPr>
           <w:b/>
@@ -2370,8 +3053,41 @@
         </w:rPr>
         <w:t>UserAccessDetail</w:t>
       </w:r>
-      <w:r>
-        <w:t xml:space="preserve"> – Stores rights per feature (CanAdd, CanEdit, CanDelete, CanView).</w:t>
+      <w:proofErr w:type="spellEnd"/>
+      <w:r>
+        <w:t xml:space="preserve"> – Stores rights per feature (</w:t>
+      </w:r>
+      <w:proofErr w:type="spellStart"/>
+      <w:r>
+        <w:t>CanAdd</w:t>
+      </w:r>
+      <w:proofErr w:type="spellEnd"/>
+      <w:r>
+        <w:t xml:space="preserve">, </w:t>
+      </w:r>
+      <w:proofErr w:type="spellStart"/>
+      <w:r>
+        <w:t>CanEdit</w:t>
+      </w:r>
+      <w:proofErr w:type="spellEnd"/>
+      <w:r>
+        <w:t xml:space="preserve">, </w:t>
+      </w:r>
+      <w:proofErr w:type="spellStart"/>
+      <w:r>
+        <w:t>CanDelete</w:t>
+      </w:r>
+      <w:proofErr w:type="spellEnd"/>
+      <w:r>
+        <w:t xml:space="preserve">, </w:t>
+      </w:r>
+      <w:proofErr w:type="spellStart"/>
+      <w:r>
+        <w:t>CanView</w:t>
+      </w:r>
+      <w:proofErr w:type="spellEnd"/>
+      <w:r>
+        <w:t>).</w:t>
       </w:r>
     </w:p>
     <w:p>
@@ -2413,7 +3129,7 @@
     <w:p>
       <w:r>
         <w:pict w14:anchorId="6F029F64">
-          <v:rect id="_x0000_i1044" style="width:0;height:1.5pt" o:hralign="center" o:hrstd="t" o:hr="t" fillcolor="#a0a0a0" stroked="f"/>
+          <v:rect id="_x0000_i1025" style="width:0;height:1.5pt" o:hralign="center" o:hrstd="t" o:hr="t" fillcolor="#a0a0a0" stroked="f"/>
         </w:pict>
       </w:r>
     </w:p>
@@ -2430,7 +3146,15 @@
         </w:numPr>
       </w:pPr>
       <w:r>
-        <w:t>Database schema (tables with keys &amp; relationships in Supabase/Postgres).</w:t>
+        <w:t xml:space="preserve">Database schema (tables with keys &amp; relationships in </w:t>
+      </w:r>
+      <w:proofErr w:type="spellStart"/>
+      <w:r>
+        <w:t>Supabase</w:t>
+      </w:r>
+      <w:proofErr w:type="spellEnd"/>
+      <w:r>
+        <w:t>/Postgres).</w:t>
       </w:r>
     </w:p>
     <w:p>
@@ -2561,7 +3285,15 @@
         </w:numPr>
       </w:pPr>
       <w:r>
-        <w:t>Email sending integration (via Supabase functions or backend SMTP).</w:t>
+        <w:t xml:space="preserve">Email sending integration (via </w:t>
+      </w:r>
+      <w:proofErr w:type="spellStart"/>
+      <w:r>
+        <w:t>Supabase</w:t>
+      </w:r>
+      <w:proofErr w:type="spellEnd"/>
+      <w:r>
+        <w:t xml:space="preserve"> functions or backend SMTP).</w:t>
       </w:r>
     </w:p>
     <w:p>
@@ -2598,8 +3330,8 @@
       <w:pPr>
         <w:pStyle w:val="Heading1"/>
       </w:pPr>
-      <w:r>
-        <w:lastRenderedPageBreak/>
+      <w:bookmarkStart w:id="7" w:name="_Toc207034565"/>
+      <w:r>
         <w:t xml:space="preserve">Prompt </w:t>
       </w:r>
       <w:r>
@@ -2611,16 +3343,23 @@
       <w:r>
         <w:t>SMTP Integration</w:t>
       </w:r>
-    </w:p>
-    <w:p>
-      <w:r>
-        <w:t>Help me to implement SMTP integration with registration workflow when on register send email with default password, also help me how to setup app password from gmail</w:t>
-      </w:r>
+      <w:bookmarkEnd w:id="7"/>
+    </w:p>
+    <w:p>
+      <w:r>
+        <w:t xml:space="preserve">Help me to implement SMTP integration with registration workflow when on register send email with default password, also help me how to setup app password from </w:t>
+      </w:r>
+      <w:proofErr w:type="spellStart"/>
+      <w:r>
+        <w:t>gmail</w:t>
+      </w:r>
+      <w:proofErr w:type="spellEnd"/>
     </w:p>
     <w:p>
       <w:pPr>
         <w:pStyle w:val="Heading1"/>
       </w:pPr>
+      <w:bookmarkStart w:id="8" w:name="_Toc207034566"/>
       <w:r>
         <w:t>Prompt</w:t>
       </w:r>
@@ -2633,16 +3372,34 @@
       <w:r>
         <w:t>Angular hosting</w:t>
       </w:r>
-    </w:p>
-    <w:p>
-      <w:r>
-        <w:t>Please provide steps to host angular application on versal which is exist in my github repo</w:t>
+      <w:bookmarkEnd w:id="8"/>
+    </w:p>
+    <w:p>
+      <w:r>
+        <w:t xml:space="preserve">Please provide steps to host angular application on versal which </w:t>
+      </w:r>
+      <w:proofErr w:type="gramStart"/>
+      <w:r>
+        <w:t>is exist</w:t>
+      </w:r>
+      <w:proofErr w:type="gramEnd"/>
+      <w:r>
+        <w:t xml:space="preserve"> in my </w:t>
+      </w:r>
+      <w:proofErr w:type="spellStart"/>
+      <w:r>
+        <w:t>github</w:t>
+      </w:r>
+      <w:proofErr w:type="spellEnd"/>
+      <w:r>
+        <w:t xml:space="preserve"> repo</w:t>
       </w:r>
     </w:p>
     <w:p>
       <w:pPr>
         <w:pStyle w:val="Heading1"/>
       </w:pPr>
+      <w:bookmarkStart w:id="9" w:name="_Toc207034567"/>
       <w:r>
         <w:t xml:space="preserve">Prompt </w:t>
       </w:r>
@@ -2652,31 +3409,43 @@
       <w:r>
         <w:t xml:space="preserve">: </w:t>
       </w:r>
-      <w:r>
-        <w:t>WebAPI Hosting</w:t>
-      </w:r>
-    </w:p>
-    <w:p>
-      <w:r>
-        <w:t>Please provide steps to host</w:t>
-      </w:r>
-      <w:r>
-        <w:t xml:space="preserve"> .net core</w:t>
-      </w:r>
-      <w:r>
-        <w:t xml:space="preserve"> </w:t>
-      </w:r>
-      <w:r>
-        <w:t>web api</w:t>
-      </w:r>
-      <w:r>
-        <w:t xml:space="preserve"> application on </w:t>
-      </w:r>
-      <w:r>
-        <w:t>render</w:t>
-      </w:r>
-      <w:r>
-        <w:t xml:space="preserve"> which is exist in my github repo</w:t>
+      <w:proofErr w:type="spellStart"/>
+      <w:r>
+        <w:t>WebAPI</w:t>
+      </w:r>
+      <w:proofErr w:type="spellEnd"/>
+      <w:r>
+        <w:t xml:space="preserve"> Hosting</w:t>
+      </w:r>
+      <w:bookmarkEnd w:id="9"/>
+    </w:p>
+    <w:p>
+      <w:r>
+        <w:t xml:space="preserve">Please provide steps to host .net core web </w:t>
+      </w:r>
+      <w:proofErr w:type="spellStart"/>
+      <w:r>
+        <w:t>api</w:t>
+      </w:r>
+      <w:proofErr w:type="spellEnd"/>
+      <w:r>
+        <w:t xml:space="preserve"> application on render which </w:t>
+      </w:r>
+      <w:proofErr w:type="gramStart"/>
+      <w:r>
+        <w:t>is exist</w:t>
+      </w:r>
+      <w:proofErr w:type="gramEnd"/>
+      <w:r>
+        <w:t xml:space="preserve"> in my </w:t>
+      </w:r>
+      <w:proofErr w:type="spellStart"/>
+      <w:r>
+        <w:t>github</w:t>
+      </w:r>
+      <w:proofErr w:type="spellEnd"/>
+      <w:r>
+        <w:t xml:space="preserve"> repo</w:t>
       </w:r>
     </w:p>
     <w:p/>
@@ -4775,6 +5544,7 @@
   <w:style w:type="character" w:default="1" w:styleId="DefaultParagraphFont">
     <w:name w:val="Default Paragraph Font"/>
     <w:uiPriority w:val="1"/>
+    <w:semiHidden/>
     <w:unhideWhenUsed/>
   </w:style>
   <w:style w:type="table" w:default="1" w:styleId="TableNormal">

</xml_diff>